<commit_message>
Actualizacion de la memoria de la practica 2
</commit_message>
<xml_diff>
--- a/CPE/P2/PRÁCTICA 2_AtanasovDaniel_SanzRaul.docx
+++ b/CPE/P2/PRÁCTICA 2_AtanasovDaniel_SanzRaul.docx
@@ -124,19 +124,80 @@
         <w:jc w:val="both"/>
       </w:pPr>
       <w:r>
-        <w:t xml:space="preserve">En esta práctica de estadística con Python, </w:t>
-      </w:r>
-      <w:r>
-        <w:t>hemos trabajado con un conjunto de datos bivariante para aprender a relacionar dos variables, así como analizar la regresión lineal simple entre las variables</w:t>
-      </w:r>
-      <w:r>
-        <w:t>.</w:t>
-      </w:r>
-    </w:p>
-    <w:p>
-      <w:pPr>
-        <w:jc w:val="both"/>
-      </w:pPr>
+        <w:t>En esta práctica de estadística con Python,</w:t>
+      </w:r>
+      <w:r>
+        <w:t xml:space="preserve"> hemos</w:t>
+      </w:r>
+      <w:r>
+        <w:t xml:space="preserve"> trabaja</w:t>
+      </w:r>
+      <w:r>
+        <w:t>d</w:t>
+      </w:r>
+      <w:r>
+        <w:t xml:space="preserve">o con datos bivariante para analizar la relación entre dos variables mediante la </w:t>
+      </w:r>
+      <w:r>
+        <w:t xml:space="preserve">correlación y la </w:t>
+      </w:r>
+      <w:r>
+        <w:t xml:space="preserve">regresión lineal simple. </w:t>
+      </w:r>
+      <w:r>
+        <w:t>Hemos c</w:t>
+      </w:r>
+      <w:r>
+        <w:t>alcula</w:t>
+      </w:r>
+      <w:r>
+        <w:t>do</w:t>
+      </w:r>
+      <w:r>
+        <w:t xml:space="preserve"> la recta de regresión, interpreta</w:t>
+      </w:r>
+      <w:r>
+        <w:t>do</w:t>
+      </w:r>
+      <w:r>
+        <w:t xml:space="preserve"> la correlación y realiza</w:t>
+      </w:r>
+      <w:r>
+        <w:t>do</w:t>
+      </w:r>
+      <w:r>
+        <w:t xml:space="preserve"> predicciones. Gracias a los gráficos y al análisis de los resultados</w:t>
+      </w:r>
+      <w:r>
+        <w:t xml:space="preserve"> obtenidos</w:t>
+      </w:r>
+      <w:r>
+        <w:t xml:space="preserve">, </w:t>
+      </w:r>
+      <w:r>
+        <w:t xml:space="preserve">hemos </w:t>
+      </w:r>
+      <w:r>
+        <w:t>entendi</w:t>
+      </w:r>
+      <w:r>
+        <w:t>do</w:t>
+      </w:r>
+      <w:r>
+        <w:t xml:space="preserve"> que no siempre hay una relación clara entre las variables, pero cuando  la hay, podemos usar una </w:t>
+      </w:r>
+      <w:r>
+        <w:t xml:space="preserve">variante </w:t>
+      </w:r>
+      <w:r>
+        <w:t xml:space="preserve">para estimar la otra </w:t>
+      </w:r>
+      <w:r>
+        <w:t>con una gran</w:t>
+      </w:r>
+      <w:r>
+        <w:t xml:space="preserve"> precisión.</w:t>
+      </w:r>
     </w:p>
     <w:p>
       <w:pPr>
@@ -201,79 +262,31 @@
         <w:jc w:val="both"/>
       </w:pPr>
       <w:r>
-        <w:t xml:space="preserve">Los procesos que hemos seguido han sido los siguientes: comenzamos </w:t>
-      </w:r>
-      <w:r>
-        <w:t>emplea</w:t>
-      </w:r>
-      <w:r>
-        <w:t>mos</w:t>
-      </w:r>
-      <w:r>
-        <w:t xml:space="preserve"> las bibliotecas necesarias para el manejo de</w:t>
-      </w:r>
-      <w:r>
-        <w:t xml:space="preserve"> esos</w:t>
-      </w:r>
-      <w:r>
-        <w:t xml:space="preserve"> datos, como numpy, pandas, matplotlib,</w:t>
-      </w:r>
-      <w:r>
-        <w:t xml:space="preserve"> entre otras</w:t>
-      </w:r>
-      <w:r>
-        <w:t xml:space="preserve">. </w:t>
-      </w:r>
-    </w:p>
-    <w:p>
-      <w:pPr>
-        <w:jc w:val="both"/>
-      </w:pPr>
-      <w:r>
-        <w:t xml:space="preserve">Después </w:t>
-      </w:r>
-      <w:r>
-        <w:t xml:space="preserve">hemos </w:t>
-      </w:r>
-      <w:r>
-        <w:t>elaborado</w:t>
-      </w:r>
-      <w:r>
-        <w:t xml:space="preserve"> la tabla de frecuencias relacionada con los datos </w:t>
-      </w:r>
-      <w:r>
-        <w:t xml:space="preserve"> y, a </w:t>
-      </w:r>
-      <w:r>
-        <w:t>continuación,</w:t>
-      </w:r>
-      <w:r>
-        <w:t xml:space="preserve"> hemos hecho</w:t>
-      </w:r>
-      <w:r>
-        <w:t xml:space="preserve"> el resumen estadístico con el que obtenemos los valores de la media, moda, mediana, </w:t>
-      </w:r>
-      <w:r>
-        <w:t>y más.</w:t>
-      </w:r>
-    </w:p>
-    <w:p>
-      <w:pPr>
-        <w:jc w:val="both"/>
-      </w:pPr>
-      <w:r>
-        <w:t xml:space="preserve">También </w:t>
-      </w:r>
-      <w:r>
-        <w:t>hemos realizado  las correspondientes representaciones gráficas de los datos. Estas representaciones incluyen gráficos de dispersión, gráficos de caja y bigotes, histogramas, diagramas de barras y diagramas de sectores.</w:t>
-      </w:r>
-    </w:p>
-    <w:p>
-      <w:pPr>
-        <w:jc w:val="both"/>
-      </w:pPr>
-      <w:r>
-        <w:t>Para finalizar, hemos incorporado el dataset y trabajado con él de las distintas formas anteriormente empleadas.</w:t>
+        <w:t xml:space="preserve">En primer lugar, hemos trabajado con los datos del dataset mpg para aprender los comandos de Python necesarios para la regresión lineal simple y la correlación de dos variables. </w:t>
+      </w:r>
+    </w:p>
+    <w:p>
+      <w:pPr>
+        <w:jc w:val="both"/>
+      </w:pPr>
+      <w:r>
+        <w:t>Después, hemos realizado el gráfico de dispersión con potencia y aceleración, las rectas de regresión adecuadas para cada caso y, para finalizar, analizamos los resultados de cada uno de estos modelos de representación.</w:t>
+      </w:r>
+    </w:p>
+    <w:p>
+      <w:pPr>
+        <w:jc w:val="both"/>
+      </w:pPr>
+      <w:r>
+        <w:t>También hemos simplificado el modelo del apartado b y hemos repetido los procedimientos anteriores para volver a analizar los resultados y compararlos con los iniciales.</w:t>
+      </w:r>
+    </w:p>
+    <w:p>
+      <w:pPr>
+        <w:jc w:val="both"/>
+      </w:pPr>
+      <w:r>
+        <w:t>Para finalizar, hemos realizado un estudio similar para buscar la relación entre aceleración y peso y entre desplazamiento y potencia.</w:t>
       </w:r>
     </w:p>
     <w:p>
@@ -302,117 +315,219 @@
         <w:jc w:val="both"/>
       </w:pPr>
       <w:r>
-        <w:t>Para empezar</w:t>
-      </w:r>
-      <w:r>
-        <w:t>, hemos realizado tablas de frecuencias</w:t>
+        <w:lastRenderedPageBreak/>
+        <w:t>Tras comprender el uso de Python para estos procesos estadísticos, analizamos el gráfico de dispersión con potencia y aceleración.</w:t>
+      </w:r>
+      <w:r>
+        <w:t xml:space="preserve"> Como el coeficiente de correlación es negativo, las variables poseen una relación inversa y debido a su valor podemos predecir</w:t>
+      </w:r>
+      <w:r>
+        <w:t xml:space="preserve"> </w:t>
+      </w:r>
+      <w:r>
+        <w:t xml:space="preserve"> aproximadamente la potencia de un coche en función de su aceleración</w:t>
+      </w:r>
+      <w:r>
+        <w:t>.</w:t>
+      </w:r>
+    </w:p>
+    <w:p>
+      <w:pPr>
+        <w:jc w:val="center"/>
+      </w:pPr>
+      <w:r>
+        <w:drawing>
+          <wp:inline distT="0" distB="0" distL="0" distR="0" wp14:anchorId="00F17817" wp14:editId="5EADE5F8">
+            <wp:extent cx="2933700" cy="2189926"/>
+            <wp:effectExtent l="0" t="0" r="0" b="1270"/>
+            <wp:docPr id="524327534" name="Imagen 1" descr="Gráfico, Gráfico de dispersión&#10;&#10;El contenido generado por IA puede ser incorrecto."/>
+            <wp:cNvGraphicFramePr>
+              <a:graphicFrameLocks xmlns:a="http://schemas.openxmlformats.org/drawingml/2006/main" noChangeAspect="1"/>
+            </wp:cNvGraphicFramePr>
+            <a:graphic xmlns:a="http://schemas.openxmlformats.org/drawingml/2006/main">
+              <a:graphicData uri="http://schemas.openxmlformats.org/drawingml/2006/picture">
+                <pic:pic xmlns:pic="http://schemas.openxmlformats.org/drawingml/2006/picture">
+                  <pic:nvPicPr>
+                    <pic:cNvPr id="524327534" name="Imagen 1" descr="Gráfico, Gráfico de dispersión&#10;&#10;El contenido generado por IA puede ser incorrecto."/>
+                    <pic:cNvPicPr/>
+                  </pic:nvPicPr>
+                  <pic:blipFill>
+                    <a:blip r:embed="rId7"/>
+                    <a:stretch>
+                      <a:fillRect/>
+                    </a:stretch>
+                  </pic:blipFill>
+                  <pic:spPr>
+                    <a:xfrm>
+                      <a:off x="0" y="0"/>
+                      <a:ext cx="2939872" cy="2194533"/>
+                    </a:xfrm>
+                    <a:prstGeom prst="rect">
+                      <a:avLst/>
+                    </a:prstGeom>
+                  </pic:spPr>
+                </pic:pic>
+              </a:graphicData>
+            </a:graphic>
+          </wp:inline>
+        </w:drawing>
+      </w:r>
+    </w:p>
+    <w:p>
+      <w:pPr>
+        <w:jc w:val="both"/>
+      </w:pPr>
+      <w:r>
+        <w:t xml:space="preserve">A continuación, tras realizar la recta de regresión de potencia sobre aceleración, la cual nos permite estimar los valores de la potencia a partir de los de la aceleración, podemos prever que un coche cuya aceleración es de 10 segundos tiene una potencia de </w:t>
+      </w:r>
+      <w:r>
+        <w:t>158</w:t>
+      </w:r>
+      <w:r>
+        <w:t xml:space="preserve"> CV.</w:t>
+      </w:r>
+      <w:r>
+        <w:t xml:space="preserve"> </w:t>
+      </w:r>
+      <w:r>
+        <w:t xml:space="preserve">Realizando la recta de regresión de aceleración sobre potencia, podemos estimar que la aceleración de un coche es de </w:t>
+      </w:r>
+      <w:r>
+        <w:t>20,21</w:t>
+      </w:r>
+      <w:r>
+        <w:t xml:space="preserve"> segundos si su potencia es de 10 CV.</w:t>
+      </w:r>
+    </w:p>
+    <w:p>
+      <w:pPr>
+        <w:jc w:val="both"/>
+      </w:pPr>
+      <w:r>
+        <w:t xml:space="preserve">Aplicando el modelo de regresión lineal de aceleración sobre potencia y dado el punto de potencia = 130 CV y aceleración = 17 segundos, observamos </w:t>
+      </w:r>
+      <w:r>
+        <w:t>que</w:t>
       </w:r>
       <w:r>
         <w:t>,</w:t>
       </w:r>
       <w:r>
-        <w:t xml:space="preserve"> las cuales muestran de forma ordenada los datos y sus correspondientes frecuencias absolutas y relativas, tanto acumuladas como n</w:t>
-      </w:r>
-      <w:r>
-        <w:t>o</w:t>
-      </w:r>
-      <w:r>
-        <w:t>.</w:t>
-      </w:r>
-      <w:r>
-        <w:t xml:space="preserve"> Junto a esto, hemos generado un gráfico de dispersión </w:t>
-      </w:r>
+        <w:t xml:space="preserve"> si la potencia es de 300 CV, el coche tendría una aceleración de </w:t>
+      </w:r>
+      <w:r>
+        <w:t>5,88</w:t>
+      </w:r>
+      <w:r>
+        <w:t xml:space="preserve"> segundos.</w:t>
+      </w:r>
+    </w:p>
+    <w:p>
+      <w:pPr>
+        <w:jc w:val="both"/>
+      </w:pPr>
+      <w:r>
+        <w:t xml:space="preserve">Tras distinguir entre los coches de cuatro y los de ocho cilindros, observamos que los coches de cuatro cilindros poseen una potencia cercana a los </w:t>
+      </w:r>
+      <w:r>
+        <w:t>100</w:t>
+      </w:r>
+      <w:r>
+        <w:t xml:space="preserve"> CV, mientras que los de ocho cilindros están en el entorno de los </w:t>
+      </w:r>
+      <w:r>
+        <w:t>158</w:t>
+      </w:r>
+      <w:r>
+        <w:t xml:space="preserve"> CV. También observamos q</w:t>
+      </w:r>
+      <w:r>
+        <w:t>ue existen las siguientes</w:t>
+      </w:r>
+      <w:r>
+        <w:t xml:space="preserve"> diferencia</w:t>
+      </w:r>
+      <w:r>
+        <w:t>s</w:t>
+      </w:r>
+      <w:r>
+        <w:t xml:space="preserve"> en la aceleración de ambos tipos de cilindros</w:t>
+      </w:r>
+      <w:r>
+        <w:t>: los coches de 4 cilindros poseen una aceleración más lenta que los de 8 cilindros y estos tienen una mayor variabilidad y más valores atípicos.</w:t>
+      </w:r>
+    </w:p>
+    <w:p>
+      <w:pPr>
+        <w:jc w:val="center"/>
+      </w:pPr>
       <w:r>
         <w:lastRenderedPageBreak/>
-        <w:t>y otro de caja y bigotes. En el primero hemos visto como se dispersan los datos de cada una de las variantes, en concreto, las estaturas de las mujeres y de los hombres. Ambos poseen una mayor concentración en torno a los valores centrales o intermedios. Sin embargo, la distribución de las mujeres nos muestra que estas tienen más valores extremos y que, además, están más alejados de los valores centrales. En cuanto al segundo gráfico, observamos que el rango intercuartílico de la estatura de las mujeres</w:t>
-      </w:r>
-      <w:r>
-        <w:t xml:space="preserve"> se encuentra entre 1,62 y 1,82; mientras que en el caso de los hombres está entre 1,68 y 1, 85, aproximadamente en ambos casos. Además, observamos que la mediana en el caso de los hombres es menor que en el de las mujeres y, como veíamos en el gráfico anterior, los datos extremos en el caso de las mujeres llegan a estar más alejados de la zona central. </w:t>
-      </w:r>
-      <w:r>
-        <w:t xml:space="preserve">Además, hemos realizado un histograma en el que vemos que </w:t>
-      </w:r>
-      <w:r>
-        <w:t>hay más datos de mujeres, ya que la frecuencia es mayor, que los datos llegan hasta valores más extremos (1,4-2,0m) y que estos están más concentrados entorno a los 1,6 - 1,8 metros. En el caso de los hombres encontramos unas frecuencias menores, más dispersas y con una concentración también menor.</w:t>
-      </w:r>
-    </w:p>
-    <w:p>
-      <w:pPr>
-        <w:jc w:val="both"/>
-      </w:pPr>
-      <w:r>
-        <w:t>Después</w:t>
-      </w:r>
-      <w:r>
-        <w:t xml:space="preserve"> de realizar un resumen estadístico nuevo y otra tabla de frecuencias, hemos representado un diagrama de barras y otro de sectores. En el de barras vemos que las mujeres llegan a tener alturas ligeramente mayores, mientras que en el de sectores observamos que hay el doble de mujeres que de hombres en los datos.</w:t>
-      </w:r>
-    </w:p>
-    <w:p>
-      <w:pPr>
-        <w:jc w:val="both"/>
-      </w:pPr>
-      <w:r>
-        <w:t xml:space="preserve">A continuación, volvemos a calcular las medias de estatura para hombres y para mujeres y realizamos nuevamente los histogramas de cada uno, idénticos a los descritos anteriormente. </w:t>
-      </w:r>
-      <w:r>
-        <w:t>Volvemos a realizar los histogramas, pero e</w:t>
-      </w:r>
-      <w:r>
-        <w:t>sta vez, les cambiamos ciertas características, como el color, que ahora es verde.</w:t>
-      </w:r>
-    </w:p>
-    <w:p>
-      <w:pPr>
-        <w:jc w:val="both"/>
-      </w:pPr>
-      <w:r>
-        <w:t>Para finalizar, después de cargar el dataset</w:t>
-      </w:r>
-      <w:r>
-        <w:t xml:space="preserve"> generamos una tabla de frecuencias, un diagrama de barras y otro de sectores de la variable “año de fabricación”. En ambos diagramas observamos que los datos tienen unas frecuencias bastante similares, es decir, que a lo largo de los años se produjeron coches en unas cantidades parecidas. Aunque hay un repunte en el año 73, donde se </w:t>
-      </w:r>
-      <w:r>
-        <w:t>fabricaron unos cuantos coches más., algo que también sucede en los años 76 y 78 pero en menor medida.</w:t>
-      </w:r>
-    </w:p>
-    <w:p>
-      <w:pPr>
-        <w:jc w:val="both"/>
-      </w:pPr>
-      <w:r>
-        <w:t>Ahora trabajamos con el consumo de los vehículos. Generamos una tabla de frecuencias con intervalos de amplitud 22</w:t>
-      </w:r>
-      <w:r>
-        <w:t xml:space="preserve">. Esto nos muestra que la mayoría de automóviles tienen un consumo entre 22 y 44 mpg, </w:t>
-      </w:r>
-      <w:r>
-        <w:t>unos pocos menos poseen un consumo inferior a 22 mpg y el resto por encima de 44 mpg, aunque son muy pocos. En cuanto al porcentaje de vehículos con un consumo inferior a 22 mpg, el resultado es del 46, 23%.</w:t>
-      </w:r>
-    </w:p>
-    <w:p>
-      <w:pPr>
-        <w:jc w:val="both"/>
-      </w:pPr>
-      <w:r>
-        <w:t xml:space="preserve">A continuación, hemos generado el gráfico de caja y bigotes (box-and-whisker) de la variable mpg. Este gráfico nos muestra que el rango intercuartílico se encuentra </w:t>
-      </w:r>
-      <w:r>
-        <w:lastRenderedPageBreak/>
-        <w:t>entre 17 y 30 mpg aproximadamente, que la mediana está próxima a 25 mpg y que los valores extremos por encima están más alejados que los valores extremos inferiores. Además, hemos realizado el gráfico que representa la función de distribución, se trata de un gráfico de distribución acumulada</w:t>
-      </w:r>
-      <w:r>
-        <w:t>. Este gráfico nos muestra que los datos se encuentran entre 10 y 45 mpg y que hay una mayor concentración entre 15 y 35 mpg porque la pendiente en ese intervalo es mayor.</w:t>
-      </w:r>
-    </w:p>
-    <w:p>
-      <w:pPr>
-        <w:jc w:val="both"/>
-      </w:pPr>
-      <w:r>
-        <w:t xml:space="preserve">Por último, hemos realizado el polígono de frecuencias acumuladas de la variable “horsepower” (potencia – caballos). Este gráfico nos muestra que más del 60% de los coches tienen menos de 100CV, mientras que por encima de 150CV se encuentran el </w:t>
-      </w:r>
-      <w:r>
-        <w:t>15% de los vehículos aproximadamente. Apoyándonos en este polígono de frecuencias relativas acumuladas, calculamos que la cantidad de vehículos que tienen 100CV o menos es de 242.</w:t>
+        <w:drawing>
+          <wp:inline distT="0" distB="0" distL="0" distR="0" wp14:anchorId="5602A3A1" wp14:editId="1480C8CA">
+            <wp:extent cx="3162300" cy="2410398"/>
+            <wp:effectExtent l="0" t="0" r="0" b="9525"/>
+            <wp:docPr id="1212163126" name="Imagen 1" descr="Gráfico, Gráfico de cajas y bigotes&#10;&#10;El contenido generado por IA puede ser incorrecto."/>
+            <wp:cNvGraphicFramePr>
+              <a:graphicFrameLocks xmlns:a="http://schemas.openxmlformats.org/drawingml/2006/main" noChangeAspect="1"/>
+            </wp:cNvGraphicFramePr>
+            <a:graphic xmlns:a="http://schemas.openxmlformats.org/drawingml/2006/main">
+              <a:graphicData uri="http://schemas.openxmlformats.org/drawingml/2006/picture">
+                <pic:pic xmlns:pic="http://schemas.openxmlformats.org/drawingml/2006/picture">
+                  <pic:nvPicPr>
+                    <pic:cNvPr id="1212163126" name="Imagen 1" descr="Gráfico, Gráfico de cajas y bigotes&#10;&#10;El contenido generado por IA puede ser incorrecto."/>
+                    <pic:cNvPicPr/>
+                  </pic:nvPicPr>
+                  <pic:blipFill>
+                    <a:blip r:embed="rId8"/>
+                    <a:stretch>
+                      <a:fillRect/>
+                    </a:stretch>
+                  </pic:blipFill>
+                  <pic:spPr>
+                    <a:xfrm>
+                      <a:off x="0" y="0"/>
+                      <a:ext cx="3169880" cy="2416175"/>
+                    </a:xfrm>
+                    <a:prstGeom prst="rect">
+                      <a:avLst/>
+                    </a:prstGeom>
+                  </pic:spPr>
+                </pic:pic>
+              </a:graphicData>
+            </a:graphic>
+          </wp:inline>
+        </w:drawing>
+      </w:r>
+    </w:p>
+    <w:p>
+      <w:pPr>
+        <w:jc w:val="both"/>
+      </w:pPr>
+      <w:r>
+        <w:t>Analizando los residuos de los modelos anteriores, observamos que los errores _.</w:t>
+      </w:r>
+    </w:p>
+    <w:p>
+      <w:pPr>
+        <w:jc w:val="both"/>
+      </w:pPr>
+      <w:r>
+        <w:t xml:space="preserve">Después de eliminar los puntos extraños del modelo del apartado b, hemos guardado los datos en un fichero aparte para repetir los pasos anteriores con estos nuevos datos, excepto el primer apartado, el gráfico de dispersión con potencia y aceleración. </w:t>
+      </w:r>
+      <w:r>
+        <w:t>Entonces, ahora la potencia de un coche cuya aceleración es de 10 segundos será de _ CV, mientras que, si la potencia es de 10 CV, la aceleración es de _ segundos. En cuanto al coche de 130 CV y aceleración de 17 segundos, si la potencia es de 300 CV, la aceleración en este nuevo modelo es de _ segundos.</w:t>
+      </w:r>
+    </w:p>
+    <w:p>
+      <w:pPr>
+        <w:jc w:val="both"/>
+      </w:pPr>
+      <w:r>
+        <w:t xml:space="preserve">Para finalizar, realizando un estudio similar, pero ahora con el modelo completo, observamos que _ es posible hallar una posible relación entre la aceleración y el peso por _. (Sin embargo,) entre desplazamiento y potencia </w:t>
+      </w:r>
+      <w:r>
+        <w:t>_ es posible hallar dicha relación por _.</w:t>
       </w:r>
     </w:p>
     <w:p>
@@ -441,15 +556,10 @@
         <w:jc w:val="both"/>
       </w:pPr>
       <w:r>
-        <w:t>Después de hacer todos estos cálculos y gráficos, nos hemos dado cuenta de lo útiles que son para entender mejor los datos y sacar conclusiones más claras. Representaciones como histogramas, diagramas de barras o polígonos de frecuencia nos han ayudado a identificar patrones, ver cómo se distribuyen los valores y detectar posibles valores atípicos.</w:t>
-      </w:r>
-    </w:p>
-    <w:p>
-      <w:pPr>
-        <w:jc w:val="both"/>
-      </w:pPr>
-      <w:r>
-        <w:t>También hemos aprendido que no se trata solo de hacer cálculos, sino de saber qué estamos analizando en cada momento y elegir la herramienta adecuada para interpretar los resultados correctamente. En definitiva, trabajar con datos estadísticos va más allá de los números: es encontrar sentido a la información.</w:t>
+        <w:t xml:space="preserve">Después de analizar todos estos datos, </w:t>
+      </w:r>
+      <w:r>
+        <w:t>llegamos a las conclusiones de que _.</w:t>
       </w:r>
     </w:p>
     <w:sectPr>
@@ -1162,7 +1272,6 @@
   <w:style w:type="character" w:default="1" w:styleId="Fuentedeprrafopredeter">
     <w:name w:val="Default Paragraph Font"/>
     <w:uiPriority w:val="1"/>
-    <w:semiHidden/>
     <w:unhideWhenUsed/>
   </w:style>
   <w:style w:type="table" w:default="1" w:styleId="Tablanormal">

</xml_diff>

<commit_message>
Puto word de los cojones
</commit_message>
<xml_diff>
--- a/CPE/P2/PRÁCTICA 2_AtanasovDaniel_SanzRaul.docx
+++ b/CPE/P2/PRÁCTICA 2_AtanasovDaniel_SanzRaul.docx
@@ -336,6 +336,9 @@
         <w:jc w:val="center"/>
       </w:pPr>
       <w:r>
+        <w:rPr>
+          <w:noProof/>
+        </w:rPr>
         <w:drawing>
           <wp:inline distT="0" distB="0" distL="0" distR="0" wp14:anchorId="00F17817" wp14:editId="5EADE5F8">
             <wp:extent cx="2933700" cy="2189926"/>
@@ -462,6 +465,9 @@
         <w:jc w:val="center"/>
       </w:pPr>
       <w:r>
+        <w:rPr>
+          <w:noProof/>
+        </w:rPr>
         <w:lastRenderedPageBreak/>
         <w:drawing>
           <wp:inline distT="0" distB="0" distL="0" distR="0" wp14:anchorId="5602A3A1" wp14:editId="1480C8CA">
@@ -505,14 +511,143 @@
         <w:jc w:val="both"/>
       </w:pPr>
       <w:r>
-        <w:t>Analizando los residuos de los modelos anteriores, observamos que los errores _.</w:t>
-      </w:r>
-    </w:p>
-    <w:p>
-      <w:pPr>
-        <w:jc w:val="both"/>
-      </w:pPr>
-      <w:r>
+        <w:t>Analizando los residuos de los modelos anteriores, observamos que</w:t>
+      </w:r>
+      <w:r>
+        <w:t>, en el modelo potencia – aceleración, los residuos están ordenados siguiendo una línea diagonal, lo que indica que es un modelo inadecuado</w:t>
+      </w:r>
+      <w:r>
+        <w:t>.</w:t>
+      </w:r>
+      <w:r>
+        <w:t xml:space="preserve"> En cuanto al modelo aceleración – potencia, los residuos están más distribuidos </w:t>
+      </w:r>
+      <w:r>
+        <w:t>y no siguen ningún tipo de distribución, por lo que el modelo se puede emplear para realizar predicciones. En cuanto al modelo de potencia – cilindros, los datos están agrupados de esa forma debido a que no existen tantos valores para los cilindros, mientras que el hecho de que estén tan dispersos verticalmente indica que existen muchas excepciones, es decir, que la potencia varía mucho dentro de cada grupo, por lo tanto, estamos ante un modelo débil.</w:t>
+      </w:r>
+    </w:p>
+    <w:p>
+      <w:pPr>
+        <w:jc w:val="center"/>
+      </w:pPr>
+      <w:r>
+        <w:drawing>
+          <wp:inline distT="0" distB="0" distL="0" distR="0" wp14:anchorId="5D851F67" wp14:editId="747D4486">
+            <wp:extent cx="2427878" cy="1838325"/>
+            <wp:effectExtent l="0" t="0" r="0" b="0"/>
+            <wp:docPr id="690760367" name="Imagen 1" descr="Gráfico, Gráfico de líneas&#10;&#10;El contenido generado por IA puede ser incorrecto."/>
+            <wp:cNvGraphicFramePr>
+              <a:graphicFrameLocks xmlns:a="http://schemas.openxmlformats.org/drawingml/2006/main" noChangeAspect="1"/>
+            </wp:cNvGraphicFramePr>
+            <a:graphic xmlns:a="http://schemas.openxmlformats.org/drawingml/2006/main">
+              <a:graphicData uri="http://schemas.openxmlformats.org/drawingml/2006/picture">
+                <pic:pic xmlns:pic="http://schemas.openxmlformats.org/drawingml/2006/picture">
+                  <pic:nvPicPr>
+                    <pic:cNvPr id="690760367" name="Imagen 1" descr="Gráfico, Gráfico de líneas&#10;&#10;El contenido generado por IA puede ser incorrecto."/>
+                    <pic:cNvPicPr/>
+                  </pic:nvPicPr>
+                  <pic:blipFill>
+                    <a:blip r:embed="rId9"/>
+                    <a:stretch>
+                      <a:fillRect/>
+                    </a:stretch>
+                  </pic:blipFill>
+                  <pic:spPr>
+                    <a:xfrm>
+                      <a:off x="0" y="0"/>
+                      <a:ext cx="2440261" cy="1847701"/>
+                    </a:xfrm>
+                    <a:prstGeom prst="rect">
+                      <a:avLst/>
+                    </a:prstGeom>
+                  </pic:spPr>
+                </pic:pic>
+              </a:graphicData>
+            </a:graphic>
+          </wp:inline>
+        </w:drawing>
+      </w:r>
+      <w:r>
+        <w:drawing>
+          <wp:inline distT="0" distB="0" distL="0" distR="0" wp14:anchorId="7BB4734E" wp14:editId="648A6BD4">
+            <wp:extent cx="2428875" cy="1844791"/>
+            <wp:effectExtent l="0" t="0" r="0" b="3175"/>
+            <wp:docPr id="1418762526" name="Imagen 1" descr="Gráfico, Gráfico de dispersión&#10;&#10;El contenido generado por IA puede ser incorrecto."/>
+            <wp:cNvGraphicFramePr>
+              <a:graphicFrameLocks xmlns:a="http://schemas.openxmlformats.org/drawingml/2006/main" noChangeAspect="1"/>
+            </wp:cNvGraphicFramePr>
+            <a:graphic xmlns:a="http://schemas.openxmlformats.org/drawingml/2006/main">
+              <a:graphicData uri="http://schemas.openxmlformats.org/drawingml/2006/picture">
+                <pic:pic xmlns:pic="http://schemas.openxmlformats.org/drawingml/2006/picture">
+                  <pic:nvPicPr>
+                    <pic:cNvPr id="1418762526" name="Imagen 1" descr="Gráfico, Gráfico de dispersión&#10;&#10;El contenido generado por IA puede ser incorrecto."/>
+                    <pic:cNvPicPr/>
+                  </pic:nvPicPr>
+                  <pic:blipFill>
+                    <a:blip r:embed="rId10"/>
+                    <a:stretch>
+                      <a:fillRect/>
+                    </a:stretch>
+                  </pic:blipFill>
+                  <pic:spPr>
+                    <a:xfrm>
+                      <a:off x="0" y="0"/>
+                      <a:ext cx="2459306" cy="1867904"/>
+                    </a:xfrm>
+                    <a:prstGeom prst="rect">
+                      <a:avLst/>
+                    </a:prstGeom>
+                  </pic:spPr>
+                </pic:pic>
+              </a:graphicData>
+            </a:graphic>
+          </wp:inline>
+        </w:drawing>
+      </w:r>
+      <w:r>
+        <w:drawing>
+          <wp:inline distT="0" distB="0" distL="0" distR="0" wp14:anchorId="57CF841A" wp14:editId="635A1861">
+            <wp:extent cx="2446200" cy="1857375"/>
+            <wp:effectExtent l="0" t="0" r="0" b="0"/>
+            <wp:docPr id="492235192" name="Imagen 1" descr="Gráfico&#10;&#10;El contenido generado por IA puede ser incorrecto."/>
+            <wp:cNvGraphicFramePr>
+              <a:graphicFrameLocks xmlns:a="http://schemas.openxmlformats.org/drawingml/2006/main" noChangeAspect="1"/>
+            </wp:cNvGraphicFramePr>
+            <a:graphic xmlns:a="http://schemas.openxmlformats.org/drawingml/2006/main">
+              <a:graphicData uri="http://schemas.openxmlformats.org/drawingml/2006/picture">
+                <pic:pic xmlns:pic="http://schemas.openxmlformats.org/drawingml/2006/picture">
+                  <pic:nvPicPr>
+                    <pic:cNvPr id="492235192" name="Imagen 1" descr="Gráfico&#10;&#10;El contenido generado por IA puede ser incorrecto."/>
+                    <pic:cNvPicPr/>
+                  </pic:nvPicPr>
+                  <pic:blipFill>
+                    <a:blip r:embed="rId11"/>
+                    <a:stretch>
+                      <a:fillRect/>
+                    </a:stretch>
+                  </pic:blipFill>
+                  <pic:spPr>
+                    <a:xfrm>
+                      <a:off x="0" y="0"/>
+                      <a:ext cx="2462047" cy="1869408"/>
+                    </a:xfrm>
+                    <a:prstGeom prst="rect">
+                      <a:avLst/>
+                    </a:prstGeom>
+                  </pic:spPr>
+                </pic:pic>
+              </a:graphicData>
+            </a:graphic>
+          </wp:inline>
+        </w:drawing>
+      </w:r>
+    </w:p>
+    <w:p>
+      <w:pPr>
+        <w:jc w:val="both"/>
+      </w:pPr>
+      <w:r>
+        <w:lastRenderedPageBreak/>
         <w:t xml:space="preserve">Después de eliminar los puntos extraños del modelo del apartado b, hemos guardado los datos en un fichero aparte para repetir los pasos anteriores con estos nuevos datos, excepto el primer apartado, el gráfico de dispersión con potencia y aceleración. </w:t>
       </w:r>
       <w:r>
@@ -1272,6 +1407,7 @@
   <w:style w:type="character" w:default="1" w:styleId="Fuentedeprrafopredeter">
     <w:name w:val="Default Paragraph Font"/>
     <w:uiPriority w:val="1"/>
+    <w:semiHidden/>
     <w:unhideWhenUsed/>
   </w:style>
   <w:style w:type="table" w:default="1" w:styleId="Tablanormal">

</xml_diff>

<commit_message>
Subo memoria practica 2
</commit_message>
<xml_diff>
--- a/CPE/P2/PRÁCTICA 2_AtanasovDaniel_SanzRaul.docx
+++ b/CPE/P2/PRÁCTICA 2_AtanasovDaniel_SanzRaul.docx
@@ -62,21 +62,27 @@
     <w:p>
       <w:pPr>
         <w:jc w:val="both"/>
-        <w:rPr>
-          <w:lang w:val="en-GB"/>
-        </w:rPr>
-      </w:pPr>
-      <w:r>
-        <w:rPr>
-          <w:lang w:val="en-GB"/>
-        </w:rPr>
-        <w:t xml:space="preserve">Atanasov Angelov, Daniel – </w:t>
+      </w:pPr>
+      <w:proofErr w:type="spellStart"/>
+      <w:r>
+        <w:t>Atanasov</w:t>
+      </w:r>
+      <w:proofErr w:type="spellEnd"/>
+      <w:r>
+        <w:t xml:space="preserve"> </w:t>
+      </w:r>
+      <w:proofErr w:type="spellStart"/>
+      <w:r>
+        <w:t>Angelov</w:t>
+      </w:r>
+      <w:proofErr w:type="spellEnd"/>
+      <w:r>
+        <w:t xml:space="preserve">, Daniel – </w:t>
       </w:r>
       <w:hyperlink r:id="rId5" w:history="1">
         <w:r>
           <w:rPr>
             <w:rStyle w:val="Hipervnculo"/>
-            <w:lang w:val="en-GB"/>
           </w:rPr>
           <w:t>daniel.atanasov24@estudiantes.uva.es</w:t>
         </w:r>
@@ -184,7 +190,7 @@
         <w:t>do</w:t>
       </w:r>
       <w:r>
-        <w:t xml:space="preserve"> que no siempre hay una relación clara entre las variables, pero cuando  la hay, podemos usar una </w:t>
+        <w:t xml:space="preserve"> que no siempre hay una relación clara entre las variables, pero cuando la hay, podemos usar una </w:t>
       </w:r>
       <w:r>
         <w:t xml:space="preserve">variante </w:t>
@@ -198,6 +204,11 @@
       <w:r>
         <w:t xml:space="preserve"> precisión.</w:t>
       </w:r>
+    </w:p>
+    <w:p>
+      <w:pPr>
+        <w:jc w:val="both"/>
+      </w:pPr>
     </w:p>
     <w:p>
       <w:pPr>
@@ -229,8 +240,21 @@
         <w:t>on</w:t>
       </w:r>
       <w:r>
-        <w:t xml:space="preserve"> los mismos que empleamos en la Práctica 1: el dataset mpg</w:t>
-      </w:r>
+        <w:t xml:space="preserve"> los mismos que empleamos en la Práctica 1: el </w:t>
+      </w:r>
+      <w:proofErr w:type="spellStart"/>
+      <w:r>
+        <w:t>dataset</w:t>
+      </w:r>
+      <w:proofErr w:type="spellEnd"/>
+      <w:r>
+        <w:t xml:space="preserve"> </w:t>
+      </w:r>
+      <w:proofErr w:type="spellStart"/>
+      <w:r>
+        <w:t>mpg</w:t>
+      </w:r>
+      <w:proofErr w:type="spellEnd"/>
       <w:r>
         <w:t>.</w:t>
       </w:r>
@@ -262,7 +286,23 @@
         <w:jc w:val="both"/>
       </w:pPr>
       <w:r>
-        <w:t xml:space="preserve">En primer lugar, hemos trabajado con los datos del dataset mpg para aprender los comandos de Python necesarios para la regresión lineal simple y la correlación de dos variables. </w:t>
+        <w:t xml:space="preserve">En primer lugar, hemos trabajado con los datos del </w:t>
+      </w:r>
+      <w:proofErr w:type="spellStart"/>
+      <w:r>
+        <w:t>dataset</w:t>
+      </w:r>
+      <w:proofErr w:type="spellEnd"/>
+      <w:r>
+        <w:t xml:space="preserve"> </w:t>
+      </w:r>
+      <w:proofErr w:type="spellStart"/>
+      <w:r>
+        <w:t>mpg</w:t>
+      </w:r>
+      <w:proofErr w:type="spellEnd"/>
+      <w:r>
+        <w:t xml:space="preserve"> para aprender los comandos de Python necesarios para la regresión lineal simple y la correlación de dos variables. </w:t>
       </w:r>
     </w:p>
     <w:p>
@@ -286,7 +326,13 @@
         <w:jc w:val="both"/>
       </w:pPr>
       <w:r>
-        <w:t>Para finalizar, hemos realizado un estudio similar para buscar la relación entre aceleración y peso y entre desplazamiento y potencia.</w:t>
+        <w:t xml:space="preserve">Para finalizar, hemos realizado un estudio </w:t>
+      </w:r>
+      <w:r>
+        <w:t>similar</w:t>
+      </w:r>
+      <w:r>
+        <w:t xml:space="preserve"> para buscar la relación entre aceleración y peso y entre desplazamiento y potencia.</w:t>
       </w:r>
     </w:p>
     <w:p>
@@ -307,6 +353,7 @@
           <w:b/>
           <w:bCs/>
         </w:rPr>
+        <w:lastRenderedPageBreak/>
         <w:t>3. Resultados</w:t>
       </w:r>
     </w:p>
@@ -315,7 +362,6 @@
         <w:jc w:val="both"/>
       </w:pPr>
       <w:r>
-        <w:lastRenderedPageBreak/>
         <w:t>Tras comprender el uso de Python para estos procesos estadísticos, analizamos el gráfico de dispersión con potencia y aceleración.</w:t>
       </w:r>
       <w:r>
@@ -325,7 +371,7 @@
         <w:t xml:space="preserve"> </w:t>
       </w:r>
       <w:r>
-        <w:t xml:space="preserve"> aproximadamente la potencia de un coche en función de su aceleración</w:t>
+        <w:t>aproximadamente la potencia de un coche en función de su aceleración</w:t>
       </w:r>
       <w:r>
         <w:t>.</w:t>
@@ -340,9 +386,9 @@
           <w:noProof/>
         </w:rPr>
         <w:drawing>
-          <wp:inline distT="0" distB="0" distL="0" distR="0" wp14:anchorId="00F17817" wp14:editId="5EADE5F8">
-            <wp:extent cx="2933700" cy="2189926"/>
-            <wp:effectExtent l="0" t="0" r="0" b="1270"/>
+          <wp:inline distT="0" distB="0" distL="0" distR="0" wp14:anchorId="00F17817" wp14:editId="117930D9">
+            <wp:extent cx="3619500" cy="2701855"/>
+            <wp:effectExtent l="0" t="0" r="0" b="3810"/>
             <wp:docPr id="524327534" name="Imagen 1" descr="Gráfico, Gráfico de dispersión&#10;&#10;El contenido generado por IA puede ser incorrecto."/>
             <wp:cNvGraphicFramePr>
               <a:graphicFrameLocks xmlns:a="http://schemas.openxmlformats.org/drawingml/2006/main" noChangeAspect="1"/>
@@ -363,7 +409,7 @@
                   <pic:spPr>
                     <a:xfrm>
                       <a:off x="0" y="0"/>
-                      <a:ext cx="2939872" cy="2194533"/>
+                      <a:ext cx="3643511" cy="2719779"/>
                     </a:xfrm>
                     <a:prstGeom prst="rect">
                       <a:avLst/>
@@ -430,10 +476,10 @@
         <w:jc w:val="both"/>
       </w:pPr>
       <w:r>
-        <w:t xml:space="preserve">Tras distinguir entre los coches de cuatro y los de ocho cilindros, observamos que los coches de cuatro cilindros poseen una potencia cercana a los </w:t>
-      </w:r>
-      <w:r>
-        <w:t>100</w:t>
+        <w:t>Tras distinguir entre los coches de cuatro y los de ocho cilindros, observamos que los coches de cuatro cilindros poseen una potencia cercana a los</w:t>
+      </w:r>
+      <w:r>
+        <w:t xml:space="preserve"> 78</w:t>
       </w:r>
       <w:r>
         <w:t xml:space="preserve"> CV, mientras que los de ocho cilindros están en el entorno de los </w:t>
@@ -442,7 +488,15 @@
         <w:t>158</w:t>
       </w:r>
       <w:r>
-        <w:t xml:space="preserve"> CV. También observamos q</w:t>
+        <w:t xml:space="preserve"> CV. </w:t>
+      </w:r>
+    </w:p>
+    <w:p>
+      <w:pPr>
+        <w:jc w:val="both"/>
+      </w:pPr>
+      <w:r>
+        <w:t>También observamos q</w:t>
       </w:r>
       <w:r>
         <w:t>ue existen las siguientes</w:t>
@@ -470,9 +524,9 @@
         </w:rPr>
         <w:lastRenderedPageBreak/>
         <w:drawing>
-          <wp:inline distT="0" distB="0" distL="0" distR="0" wp14:anchorId="5602A3A1" wp14:editId="1480C8CA">
-            <wp:extent cx="3162300" cy="2410398"/>
-            <wp:effectExtent l="0" t="0" r="0" b="9525"/>
+          <wp:inline distT="0" distB="0" distL="0" distR="0" wp14:anchorId="5602A3A1" wp14:editId="12F68D5E">
+            <wp:extent cx="3361487" cy="2562225"/>
+            <wp:effectExtent l="0" t="0" r="0" b="0"/>
             <wp:docPr id="1212163126" name="Imagen 1" descr="Gráfico, Gráfico de cajas y bigotes&#10;&#10;El contenido generado por IA puede ser incorrecto."/>
             <wp:cNvGraphicFramePr>
               <a:graphicFrameLocks xmlns:a="http://schemas.openxmlformats.org/drawingml/2006/main" noChangeAspect="1"/>
@@ -493,7 +547,7 @@
                   <pic:spPr>
                     <a:xfrm>
                       <a:off x="0" y="0"/>
-                      <a:ext cx="3169880" cy="2416175"/>
+                      <a:ext cx="3388106" cy="2582515"/>
                     </a:xfrm>
                     <a:prstGeom prst="rect">
                       <a:avLst/>
@@ -514,16 +568,61 @@
         <w:t>Analizando los residuos de los modelos anteriores, observamos que</w:t>
       </w:r>
       <w:r>
-        <w:t>, en el modelo potencia – aceleración, los residuos están ordenados siguiendo una línea diagonal, lo que indica que es un modelo inadecuado</w:t>
-      </w:r>
-      <w:r>
-        <w:t>.</w:t>
-      </w:r>
-      <w:r>
-        <w:t xml:space="preserve"> En cuanto al modelo aceleración – potencia, los residuos están más distribuidos </w:t>
-      </w:r>
-      <w:r>
-        <w:t>y no siguen ningún tipo de distribución, por lo que el modelo se puede emplear para realizar predicciones. En cuanto al modelo de potencia – cilindros, los datos están agrupados de esa forma debido a que no existen tantos valores para los cilindros, mientras que el hecho de que estén tan dispersos verticalmente indica que existen muchas excepciones, es decir, que la potencia varía mucho dentro de cada grupo, por lo tanto, estamos ante un modelo débil.</w:t>
+        <w:t>, en l</w:t>
+      </w:r>
+      <w:r>
+        <w:t>os dos</w:t>
+      </w:r>
+      <w:r>
+        <w:t xml:space="preserve"> modelo</w:t>
+      </w:r>
+      <w:r>
+        <w:t xml:space="preserve">s que relacionan la </w:t>
+      </w:r>
+      <w:r>
+        <w:t>potencia</w:t>
+      </w:r>
+      <w:r>
+        <w:t xml:space="preserve"> y la</w:t>
+      </w:r>
+      <w:r>
+        <w:t xml:space="preserve"> aceleración, los residuos están distribuidos </w:t>
+      </w:r>
+      <w:r>
+        <w:t>sin</w:t>
+      </w:r>
+      <w:r>
+        <w:t xml:space="preserve"> s</w:t>
+      </w:r>
+      <w:r>
+        <w:t>eguir</w:t>
+      </w:r>
+      <w:r>
+        <w:t xml:space="preserve"> ningún tipo de distribución, por lo que el modelo se puede emplear para realizar predicciones</w:t>
+      </w:r>
+      <w:r>
+        <w:t xml:space="preserve"> con una gran precisión</w:t>
+      </w:r>
+      <w:r>
+        <w:t xml:space="preserve">. En cuanto al modelo de potencia – cilindros, los datos están agrupados de esa forma debido a que </w:t>
+      </w:r>
+      <w:r>
+        <w:t>d</w:t>
+      </w:r>
+      <w:r>
+        <w:t>o</w:t>
+      </w:r>
+      <w:r>
+        <w:t>lo</w:t>
+      </w:r>
+      <w:r>
+        <w:t xml:space="preserve"> existen </w:t>
+      </w:r>
+      <w:r>
+        <w:t xml:space="preserve">dos </w:t>
+      </w:r>
+      <w:r>
+        <w:t>valores para los cilindros, mientras que el hecho de que estén tan dispersos verticalmente indica que existen muchas excepciones, es decir, que la potencia varía mucho dentro de cada grupo, por lo tanto, estamos ante un modelo débil.</w:t>
       </w:r>
     </w:p>
     <w:p>
@@ -531,11 +630,14 @@
         <w:jc w:val="center"/>
       </w:pPr>
       <w:r>
+        <w:rPr>
+          <w:noProof/>
+        </w:rPr>
         <w:drawing>
-          <wp:inline distT="0" distB="0" distL="0" distR="0" wp14:anchorId="5D851F67" wp14:editId="747D4486">
-            <wp:extent cx="2427878" cy="1838325"/>
-            <wp:effectExtent l="0" t="0" r="0" b="0"/>
-            <wp:docPr id="690760367" name="Imagen 1" descr="Gráfico, Gráfico de líneas&#10;&#10;El contenido generado por IA puede ser incorrecto."/>
+          <wp:inline distT="0" distB="0" distL="0" distR="0" wp14:anchorId="527B7D34" wp14:editId="0DCB7D61">
+            <wp:extent cx="2413031" cy="1844675"/>
+            <wp:effectExtent l="0" t="0" r="6350" b="3175"/>
+            <wp:docPr id="1731635026" name="Imagen 1" descr="Gráfico, Gráfico de dispersión&#10;&#10;El contenido generado por IA puede ser incorrecto."/>
             <wp:cNvGraphicFramePr>
               <a:graphicFrameLocks xmlns:a="http://schemas.openxmlformats.org/drawingml/2006/main" noChangeAspect="1"/>
             </wp:cNvGraphicFramePr>
@@ -543,7 +645,7 @@
               <a:graphicData uri="http://schemas.openxmlformats.org/drawingml/2006/picture">
                 <pic:pic xmlns:pic="http://schemas.openxmlformats.org/drawingml/2006/picture">
                   <pic:nvPicPr>
-                    <pic:cNvPr id="690760367" name="Imagen 1" descr="Gráfico, Gráfico de líneas&#10;&#10;El contenido generado por IA puede ser incorrecto."/>
+                    <pic:cNvPr id="1731635026" name="Imagen 1" descr="Gráfico, Gráfico de dispersión&#10;&#10;El contenido generado por IA puede ser incorrecto."/>
                     <pic:cNvPicPr/>
                   </pic:nvPicPr>
                   <pic:blipFill>
@@ -555,7 +657,7 @@
                   <pic:spPr>
                     <a:xfrm>
                       <a:off x="0" y="0"/>
-                      <a:ext cx="2440261" cy="1847701"/>
+                      <a:ext cx="2427270" cy="1855560"/>
                     </a:xfrm>
                     <a:prstGeom prst="rect">
                       <a:avLst/>
@@ -568,8 +670,11 @@
         </w:drawing>
       </w:r>
       <w:r>
+        <w:rPr>
+          <w:noProof/>
+        </w:rPr>
         <w:drawing>
-          <wp:inline distT="0" distB="0" distL="0" distR="0" wp14:anchorId="7BB4734E" wp14:editId="648A6BD4">
+          <wp:inline distT="0" distB="0" distL="0" distR="0" wp14:anchorId="7BB4734E" wp14:editId="20A645DE">
             <wp:extent cx="2428875" cy="1844791"/>
             <wp:effectExtent l="0" t="0" r="0" b="3175"/>
             <wp:docPr id="1418762526" name="Imagen 1" descr="Gráfico, Gráfico de dispersión&#10;&#10;El contenido generado por IA puede ser incorrecto."/>
@@ -605,11 +710,14 @@
         </w:drawing>
       </w:r>
       <w:r>
+        <w:rPr>
+          <w:noProof/>
+        </w:rPr>
         <w:drawing>
-          <wp:inline distT="0" distB="0" distL="0" distR="0" wp14:anchorId="57CF841A" wp14:editId="635A1861">
-            <wp:extent cx="2446200" cy="1857375"/>
+          <wp:inline distT="0" distB="0" distL="0" distR="0" wp14:anchorId="753B1583" wp14:editId="61547EDF">
+            <wp:extent cx="2404725" cy="1838325"/>
             <wp:effectExtent l="0" t="0" r="0" b="0"/>
-            <wp:docPr id="492235192" name="Imagen 1" descr="Gráfico&#10;&#10;El contenido generado por IA puede ser incorrecto."/>
+            <wp:docPr id="1222340720" name="Imagen 1" descr="Gráfico, Gráfico de líneas&#10;&#10;El contenido generado por IA puede ser incorrecto."/>
             <wp:cNvGraphicFramePr>
               <a:graphicFrameLocks xmlns:a="http://schemas.openxmlformats.org/drawingml/2006/main" noChangeAspect="1"/>
             </wp:cNvGraphicFramePr>
@@ -617,7 +725,7 @@
               <a:graphicData uri="http://schemas.openxmlformats.org/drawingml/2006/picture">
                 <pic:pic xmlns:pic="http://schemas.openxmlformats.org/drawingml/2006/picture">
                   <pic:nvPicPr>
-                    <pic:cNvPr id="492235192" name="Imagen 1" descr="Gráfico&#10;&#10;El contenido generado por IA puede ser incorrecto."/>
+                    <pic:cNvPr id="1222340720" name="Imagen 1" descr="Gráfico, Gráfico de líneas&#10;&#10;El contenido generado por IA puede ser incorrecto."/>
                     <pic:cNvPicPr/>
                   </pic:nvPicPr>
                   <pic:blipFill>
@@ -629,7 +737,7 @@
                   <pic:spPr>
                     <a:xfrm>
                       <a:off x="0" y="0"/>
-                      <a:ext cx="2462047" cy="1869408"/>
+                      <a:ext cx="2412064" cy="1843935"/>
                     </a:xfrm>
                     <a:prstGeom prst="rect">
                       <a:avLst/>
@@ -647,22 +755,93 @@
         <w:jc w:val="both"/>
       </w:pPr>
       <w:r>
+        <w:t xml:space="preserve">Después de eliminar los puntos extraños del modelo del apartado b, hemos guardado los datos en un fichero aparte para repetir los pasos anteriores con estos </w:t>
+      </w:r>
+      <w:r>
         <w:lastRenderedPageBreak/>
-        <w:t xml:space="preserve">Después de eliminar los puntos extraños del modelo del apartado b, hemos guardado los datos en un fichero aparte para repetir los pasos anteriores con estos nuevos datos, excepto el primer apartado, el gráfico de dispersión con potencia y aceleración. </w:t>
-      </w:r>
-      <w:r>
-        <w:t>Entonces, ahora la potencia de un coche cuya aceleración es de 10 segundos será de _ CV, mientras que, si la potencia es de 10 CV, la aceleración es de _ segundos. En cuanto al coche de 130 CV y aceleración de 17 segundos, si la potencia es de 300 CV, la aceleración en este nuevo modelo es de _ segundos.</w:t>
-      </w:r>
-    </w:p>
-    <w:p>
-      <w:pPr>
-        <w:jc w:val="both"/>
-      </w:pPr>
-      <w:r>
-        <w:t xml:space="preserve">Para finalizar, realizando un estudio similar, pero ahora con el modelo completo, observamos que _ es posible hallar una posible relación entre la aceleración y el peso por _. (Sin embargo,) entre desplazamiento y potencia </w:t>
-      </w:r>
-      <w:r>
-        <w:t>_ es posible hallar dicha relación por _.</w:t>
+        <w:t xml:space="preserve">nuevos datos, excepto el primer apartado, el gráfico de dispersión con potencia y aceleración. </w:t>
+      </w:r>
+      <w:r>
+        <w:t xml:space="preserve">Entonces, ahora la potencia de un coche cuya aceleración es de 10 segundos será de </w:t>
+      </w:r>
+      <w:r>
+        <w:t>152</w:t>
+      </w:r>
+      <w:r>
+        <w:t xml:space="preserve"> CV, mientras que, si la potencia es de 10 CV, la aceleración es de</w:t>
+      </w:r>
+      <w:r>
+        <w:t xml:space="preserve"> 19,8</w:t>
+      </w:r>
+      <w:r>
+        <w:t xml:space="preserve"> </w:t>
+      </w:r>
+      <w:r>
+        <w:t xml:space="preserve">segundos. En cuanto al coche de 130 CV y aceleración de 17 segundos, si la potencia es de 300 CV, la aceleración en este nuevo modelo es de </w:t>
+      </w:r>
+      <w:r>
+        <w:t>6,3</w:t>
+      </w:r>
+      <w:r>
+        <w:t xml:space="preserve"> segundos.</w:t>
+      </w:r>
+    </w:p>
+    <w:p>
+      <w:pPr>
+        <w:jc w:val="both"/>
+      </w:pPr>
+      <w:r>
+        <w:t>Volvemos a distinguir entre coches de 4 cilindros y coches de 8 cilindros, pero esta vez los resultados que obtenemos son que, aproximadamente, los vehículos de 4 cilindros tienen una potencia de 79</w:t>
+      </w:r>
+      <w:r>
+        <w:t xml:space="preserve"> </w:t>
+      </w:r>
+      <w:r>
+        <w:t>CV y los de 8 cilindros tienen una potencia de 15</w:t>
+      </w:r>
+      <w:r>
+        <w:t>2</w:t>
+      </w:r>
+      <w:r>
+        <w:t xml:space="preserve"> CV.</w:t>
+      </w:r>
+      <w:r>
+        <w:t xml:space="preserve"> Mientras que las gráficas de los residuos apenas varían con respecto a las originales.</w:t>
+      </w:r>
+    </w:p>
+    <w:p>
+      <w:pPr>
+        <w:jc w:val="both"/>
+      </w:pPr>
+      <w:r>
+        <w:t xml:space="preserve">Para finalizar, realizando un estudio similar, pero ahora con el modelo completo, observamos que </w:t>
+      </w:r>
+      <w:r>
+        <w:t>sí</w:t>
+      </w:r>
+      <w:r>
+        <w:t xml:space="preserve"> es posible hallar una posible relación entre la aceleración y el peso por</w:t>
+      </w:r>
+      <w:r>
+        <w:t xml:space="preserve">que los residuos </w:t>
+      </w:r>
+      <w:r>
+        <w:t>están desordenados en un patrón similar a un abanico y muchos de ellos están agrupados en el centro.</w:t>
+      </w:r>
+      <w:r>
+        <w:t xml:space="preserve"> Sin embargo, entre desplazamiento y potencia </w:t>
+      </w:r>
+      <w:r>
+        <w:t>no</w:t>
+      </w:r>
+      <w:r>
+        <w:t xml:space="preserve"> es posible hallar dicha relación por</w:t>
+      </w:r>
+      <w:r>
+        <w:t>que el patrón observado es irregular</w:t>
+      </w:r>
+      <w:r>
+        <w:t>.</w:t>
       </w:r>
     </w:p>
     <w:p>
@@ -694,7 +873,63 @@
         <w:t xml:space="preserve">Después de analizar todos estos datos, </w:t>
       </w:r>
       <w:r>
-        <w:t>llegamos a las conclusiones de que _.</w:t>
+        <w:t xml:space="preserve">llegamos a las conclusiones de que </w:t>
+      </w:r>
+      <w:r>
+        <w:t>entre la potencia y la aceleración existe una relación inversa, es decir, al aumentar la potencia, la aceleración disminuye (lo cual es bueno porque es una aceleración mayor)</w:t>
+      </w:r>
+      <w:r>
+        <w:t>.</w:t>
+      </w:r>
+      <w:r>
+        <w:t xml:space="preserve"> Además, </w:t>
+      </w:r>
+      <w:r>
+        <w:t>tanto</w:t>
+      </w:r>
+      <w:r>
+        <w:t xml:space="preserve"> </w:t>
+      </w:r>
+      <w:r>
+        <w:t>e</w:t>
+      </w:r>
+      <w:r>
+        <w:t xml:space="preserve">l modelo de regresión </w:t>
+      </w:r>
+      <w:r>
+        <w:t xml:space="preserve">de </w:t>
+      </w:r>
+      <w:r>
+        <w:t xml:space="preserve">potencia sobre aceleración </w:t>
+      </w:r>
+      <w:r>
+        <w:t>como el de</w:t>
+      </w:r>
+      <w:r>
+        <w:t xml:space="preserve"> aceleración sobre potencia</w:t>
+      </w:r>
+      <w:r>
+        <w:t xml:space="preserve">, </w:t>
+      </w:r>
+      <w:r>
+        <w:t>son muy fiables para predecir los datos correspondientes a cada uno</w:t>
+      </w:r>
+      <w:r>
+        <w:t>. También nos fijamos en que la variable de los cilindros no es lo suficientemente buena para establecer los valores de la potencia.</w:t>
+      </w:r>
+    </w:p>
+    <w:p>
+      <w:pPr>
+        <w:jc w:val="both"/>
+      </w:pPr>
+      <w:r>
+        <w:t>Para finalizar, después de eliminar los residuos de los modelos, observamos que estos modelos mejoran ligeramente, a pesar de que los valores varían muy levemente. Igualmente, los últimos modelos estudiados demuestran que no siempre existe relación entre las variables y que</w:t>
+      </w:r>
+      <w:r>
+        <w:t>, si existe, las variables pueden estar más o menos relacionadas.</w:t>
+      </w:r>
+      <w:r>
+        <w:t xml:space="preserve"> </w:t>
       </w:r>
     </w:p>
     <w:sectPr>

</xml_diff>